<commit_message>
calculated annual percent change
</commit_message>
<xml_diff>
--- a/GIS - Data Mgmt. Plan notes.docx
+++ b/GIS - Data Mgmt. Plan notes.docx
@@ -1,9 +1,10 @@
 
 <file path=word/document.xml><?xml version="1.0" encoding="utf-8"?>
-<w:document xmlns:wpc="http://schemas.microsoft.com/office/word/2010/wordprocessingCanvas" xmlns:cx="http://schemas.microsoft.com/office/drawing/2014/chartex" xmlns:cx1="http://schemas.microsoft.com/office/drawing/2015/9/8/chartex" xmlns:cx2="http://schemas.microsoft.com/office/drawing/2015/10/21/chartex" xmlns:cx3="http://schemas.microsoft.com/office/drawing/2016/5/9/chartex" xmlns:cx4="http://schemas.microsoft.com/office/drawing/2016/5/10/chartex" xmlns:cx5="http://schemas.microsoft.com/office/drawing/2016/5/11/chartex" xmlns:cx6="http://schemas.microsoft.com/office/drawing/2016/5/12/chartex" xmlns:cx7="http://schemas.microsoft.com/office/drawing/2016/5/13/chartex" xmlns:cx8="http://schemas.microsoft.com/office/drawing/2016/5/14/chartex" xmlns:mc="http://schemas.openxmlformats.org/markup-compatibility/2006" xmlns:aink="http://schemas.microsoft.com/office/drawing/2016/ink" xmlns:am3d="http://schemas.microsoft.com/office/drawing/2017/model3d" xmlns:o="urn:schemas-microsoft-com:office:office" xmlns:r="http://schemas.openxmlformats.org/officeDocument/2006/relationships" xmlns:m="http://schemas.openxmlformats.org/officeDocument/2006/math" xmlns:v="urn:schemas-microsoft-com:vml" xmlns:wp14="http://schemas.microsoft.com/office/word/2010/wordprocessingDrawing" xmlns:wp="http://schemas.openxmlformats.org/drawingml/2006/wordprocessingDrawing" xmlns:w10="urn:schemas-microsoft-com:office:word" xmlns:w="http://schemas.openxmlformats.org/wordprocessingml/2006/main" xmlns:w14="http://schemas.microsoft.com/office/word/2010/wordml" xmlns:w15="http://schemas.microsoft.com/office/word/2012/wordml" xmlns:w16cid="http://schemas.microsoft.com/office/word/2016/wordml/cid" xmlns:w16se="http://schemas.microsoft.com/office/word/2015/wordml/symex" xmlns:wpg="http://schemas.microsoft.com/office/word/2010/wordprocessingGroup" xmlns:wpi="http://schemas.microsoft.com/office/word/2010/wordprocessingInk" xmlns:wne="http://schemas.microsoft.com/office/word/2006/wordml" xmlns:wps="http://schemas.microsoft.com/office/word/2010/wordprocessingShape" mc:Ignorable="w14 w15 w16se w16cid wp14">
+<w:document xmlns:o="urn:schemas-microsoft-com:office:office" xmlns:r="http://schemas.openxmlformats.org/officeDocument/2006/relationships" xmlns:v="urn:schemas-microsoft-com:vml" xmlns:w="http://schemas.openxmlformats.org/wordprocessingml/2006/main" xmlns:w10="urn:schemas-microsoft-com:office:word" xmlns:wp="http://schemas.openxmlformats.org/drawingml/2006/wordprocessingDrawing" xmlns:wps="http://schemas.microsoft.com/office/word/2010/wordprocessingShape" xmlns:wpg="http://schemas.microsoft.com/office/word/2010/wordprocessingGroup" xmlns:mc="http://schemas.openxmlformats.org/markup-compatibility/2006" xmlns:wp14="http://schemas.microsoft.com/office/word/2010/wordprocessingDrawing" xmlns:w14="http://schemas.microsoft.com/office/word/2010/wordml" mc:Ignorable="w14 wp14">
   <w:body>
     <w:p>
       <w:pPr>
+        <w:pStyle w:val="Normal"/>
         <w:rPr>
           <w:rFonts w:ascii="Rockwell Light" w:hAnsi="Rockwell Light"/>
           <w:sz w:val="28"/>
@@ -16,99 +17,73 @@
           <w:sz w:val="28"/>
           <w:szCs w:val="28"/>
         </w:rPr>
-        <w:t>ICPSR – elem</w:t>
-      </w:r>
-      <w:r>
+        <w:t>ICPSR – elements of a data management plan</w:t>
+      </w:r>
+    </w:p>
+    <w:p>
+      <w:pPr>
+        <w:pStyle w:val="Normal"/>
         <w:rPr>
           <w:rFonts w:ascii="Rockwell Light" w:hAnsi="Rockwell Light"/>
           <w:sz w:val="28"/>
           <w:szCs w:val="28"/>
         </w:rPr>
-        <w:t>e</w:t>
-      </w:r>
+      </w:pPr>
       <w:r>
         <w:rPr>
           <w:rFonts w:ascii="Rockwell Light" w:hAnsi="Rockwell Light"/>
           <w:sz w:val="28"/>
           <w:szCs w:val="28"/>
         </w:rPr>
-        <w:t>nts of a data management plan</w:t>
-      </w:r>
-    </w:p>
-    <w:p>
-      <w:pPr>
+      </w:r>
+    </w:p>
+    <w:p>
+      <w:pPr>
+        <w:pStyle w:val="Normal"/>
+        <w:rPr>
+          <w:rFonts w:ascii="Rockwell Light" w:hAnsi="Rockwell Light"/>
+        </w:rPr>
+      </w:pPr>
+      <w:r>
+        <w:rPr>
+          <w:rFonts w:ascii="Rockwell Light" w:hAnsi="Rockwell Light"/>
+        </w:rPr>
+        <w:t>This mapping project is intended to visual a number of important pieces of information relevant to global carbon emissions and the impact that the Paris Climate Accords have had on emissions reduction. It is intended to answer for the public the following questions: What is the per capita intensity of carbon emissions in different parts of the world (at smallest administrative unit possible – state/province or even county)? What types of emissions pledges were made at the conclusion of the Conferences of the Parties by each nation-state? How do the actual changes in emissions since the adoption of the Paris Agreement (December 12</w:t>
+      </w:r>
+      <w:r>
+        <w:rPr>
+          <w:rFonts w:ascii="Rockwell Light" w:hAnsi="Rockwell Light"/>
+          <w:vertAlign w:val="superscript"/>
+        </w:rPr>
+        <w:t>th</w:t>
+      </w:r>
+      <w:r>
+        <w:rPr>
+          <w:rFonts w:ascii="Rockwell Light" w:hAnsi="Rockwell Light"/>
+        </w:rPr>
+        <w:t>, 2015) compare to the commitments made by each nation-state?</w:t>
+      </w:r>
+    </w:p>
+    <w:p>
+      <w:pPr>
+        <w:pStyle w:val="Normal"/>
         <w:rPr>
           <w:rFonts w:ascii="Rockwell Light" w:hAnsi="Rockwell Light"/>
           <w:sz w:val="28"/>
           <w:szCs w:val="28"/>
         </w:rPr>
       </w:pPr>
-    </w:p>
-    <w:p>
-      <w:pPr>
-        <w:rPr>
-          <w:rFonts w:ascii="Rockwell Light" w:hAnsi="Rockwell Light"/>
-        </w:rPr>
-      </w:pPr>
-      <w:r>
-        <w:rPr>
-          <w:rFonts w:ascii="Rockwell Light" w:hAnsi="Rockwell Light"/>
-        </w:rPr>
-        <w:t xml:space="preserve">This mapping project is intended to visual </w:t>
-      </w:r>
-      <w:proofErr w:type="gramStart"/>
-      <w:r>
-        <w:rPr>
-          <w:rFonts w:ascii="Rockwell Light" w:hAnsi="Rockwell Light"/>
-        </w:rPr>
-        <w:t>a number of</w:t>
-      </w:r>
-      <w:proofErr w:type="gramEnd"/>
-      <w:r>
-        <w:rPr>
-          <w:rFonts w:ascii="Rockwell Light" w:hAnsi="Rockwell Light"/>
-        </w:rPr>
-        <w:t xml:space="preserve"> important pieces of information relevant to global carbon emissions and the impact that the Paris Climate Accords have had on emissions reduction. It is intended to answer for the public the following questions: What is the per capita intensity of carbon emissions in different parts of the world (at smallest administrative unit possible – state/province or even county)? What types of emissions pledges were made </w:t>
-      </w:r>
-      <w:proofErr w:type="gramStart"/>
-      <w:r>
-        <w:rPr>
-          <w:rFonts w:ascii="Rockwell Light" w:hAnsi="Rockwell Light"/>
-        </w:rPr>
-        <w:t>at the conclusion of</w:t>
-      </w:r>
-      <w:proofErr w:type="gramEnd"/>
-      <w:r>
-        <w:rPr>
-          <w:rFonts w:ascii="Rockwell Light" w:hAnsi="Rockwell Light"/>
-        </w:rPr>
-        <w:t xml:space="preserve"> the Conferences of the Parties by each nation-state? How do the actual changes in emissions since the adoption of the Paris Agreement (December 12</w:t>
-      </w:r>
-      <w:r>
-        <w:rPr>
-          <w:rFonts w:ascii="Rockwell Light" w:hAnsi="Rockwell Light"/>
-          <w:vertAlign w:val="superscript"/>
-        </w:rPr>
-        <w:t>th</w:t>
-      </w:r>
-      <w:r>
-        <w:rPr>
-          <w:rFonts w:ascii="Rockwell Light" w:hAnsi="Rockwell Light"/>
-        </w:rPr>
-        <w:t>, 2015) compare to the commitments made by each nation-state?</w:t>
-      </w:r>
-    </w:p>
-    <w:p>
-      <w:pPr>
+      <w:r>
         <w:rPr>
           <w:rFonts w:ascii="Rockwell Light" w:hAnsi="Rockwell Light"/>
           <w:sz w:val="28"/>
           <w:szCs w:val="28"/>
         </w:rPr>
-      </w:pPr>
-    </w:p>
-    <w:p>
-      <w:pPr>
+      </w:r>
+    </w:p>
+    <w:p>
+      <w:pPr>
+        <w:pStyle w:val="Normal"/>
         <w:rPr>
           <w:rFonts w:ascii="Rockwell Light" w:hAnsi="Rockwell Light"/>
         </w:rPr>
@@ -122,6 +97,7 @@
     </w:p>
     <w:p>
       <w:pPr>
+        <w:pStyle w:val="Normal"/>
         <w:rPr>
           <w:rFonts w:ascii="Rockwell Light" w:hAnsi="Rockwell Light"/>
           <w:sz w:val="24"/>
@@ -141,6 +117,7 @@
     </w:p>
     <w:p>
       <w:pPr>
+        <w:pStyle w:val="Normal"/>
         <w:rPr>
           <w:rFonts w:ascii="Rockwell Light" w:hAnsi="Rockwell Light"/>
         </w:rPr>
@@ -154,6 +131,7 @@
     </w:p>
     <w:p>
       <w:pPr>
+        <w:pStyle w:val="Normal"/>
         <w:rPr>
           <w:rFonts w:ascii="Rockwell Light" w:hAnsi="Rockwell Light"/>
         </w:rPr>
@@ -167,6 +145,7 @@
     </w:p>
     <w:p>
       <w:pPr>
+        <w:pStyle w:val="Normal"/>
         <w:rPr>
           <w:rFonts w:ascii="Rockwell Light" w:hAnsi="Rockwell Light"/>
         </w:rPr>
@@ -180,6 +159,7 @@
     </w:p>
     <w:p>
       <w:pPr>
+        <w:pStyle w:val="Normal"/>
         <w:rPr>
           <w:rFonts w:ascii="Rockwell Light" w:hAnsi="Rockwell Light"/>
         </w:rPr>
@@ -193,6 +173,7 @@
     </w:p>
     <w:p>
       <w:pPr>
+        <w:pStyle w:val="Normal"/>
         <w:rPr>
           <w:rFonts w:ascii="Rockwell Light" w:hAnsi="Rockwell Light"/>
         </w:rPr>
@@ -206,13 +187,20 @@
     </w:p>
     <w:p>
       <w:pPr>
-        <w:rPr>
-          <w:rFonts w:ascii="Rockwell Light" w:hAnsi="Rockwell Light"/>
-        </w:rPr>
-      </w:pPr>
-    </w:p>
-    <w:p>
-      <w:pPr>
+        <w:pStyle w:val="Normal"/>
+        <w:rPr>
+          <w:rFonts w:ascii="Rockwell Light" w:hAnsi="Rockwell Light"/>
+        </w:rPr>
+      </w:pPr>
+      <w:r>
+        <w:rPr>
+          <w:rFonts w:ascii="Rockwell Light" w:hAnsi="Rockwell Light"/>
+        </w:rPr>
+      </w:r>
+    </w:p>
+    <w:p>
+      <w:pPr>
+        <w:pStyle w:val="Normal"/>
         <w:rPr>
           <w:rFonts w:ascii="Rockwell Light" w:hAnsi="Rockwell Light"/>
         </w:rPr>
@@ -226,44 +214,35 @@
     </w:p>
     <w:p>
       <w:pPr>
-        <w:rPr>
-          <w:rFonts w:ascii="Rockwell Light" w:hAnsi="Rockwell Light"/>
-        </w:rPr>
-      </w:pPr>
-      <w:r>
-        <w:rPr>
-          <w:rFonts w:ascii="Rockwell Light" w:hAnsi="Rockwell Light"/>
-        </w:rPr>
-        <w:t xml:space="preserve">United Nations? COP data? NOAA? </w:t>
-      </w:r>
-      <w:r>
-        <w:rPr>
-          <w:rFonts w:ascii="Rockwell Light" w:hAnsi="Rockwell Light"/>
-        </w:rPr>
-        <w:t xml:space="preserve">National environmental agencies (supplemental)? </w:t>
-      </w:r>
-    </w:p>
-    <w:p>
-      <w:pPr>
-        <w:rPr>
-          <w:rFonts w:ascii="Rockwell Light" w:hAnsi="Rockwell Light"/>
-        </w:rPr>
-      </w:pPr>
-      <w:r>
-        <w:rPr>
-          <w:rFonts w:ascii="Rockwell Light" w:hAnsi="Rockwell Light"/>
-        </w:rPr>
-        <w:t>Found data at Globalcarbonatlas.org through 2016. Why doesn’t UN, World Bank, etc. have such recent data? What sources are used by this site and are they authoritative/trustworthy?</w:t>
-      </w:r>
-      <w:r>
-        <w:rPr>
-          <w:rFonts w:ascii="Rockwell Light" w:hAnsi="Rockwell Light"/>
-        </w:rPr>
-        <w:t xml:space="preserve"> Is this data co2 emissions or co2 equivalents for total emissions?</w:t>
-      </w:r>
-    </w:p>
-    <w:p>
-      <w:pPr>
+        <w:pStyle w:val="Normal"/>
+        <w:rPr>
+          <w:rFonts w:ascii="Rockwell Light" w:hAnsi="Rockwell Light"/>
+        </w:rPr>
+      </w:pPr>
+      <w:r>
+        <w:rPr>
+          <w:rFonts w:ascii="Rockwell Light" w:hAnsi="Rockwell Light"/>
+        </w:rPr>
+        <w:t xml:space="preserve">United Nations? COP data? NOAA? National environmental agencies (supplemental)? </w:t>
+      </w:r>
+    </w:p>
+    <w:p>
+      <w:pPr>
+        <w:pStyle w:val="Normal"/>
+        <w:rPr>
+          <w:rFonts w:ascii="Rockwell Light" w:hAnsi="Rockwell Light"/>
+        </w:rPr>
+      </w:pPr>
+      <w:r>
+        <w:rPr>
+          <w:rFonts w:ascii="Rockwell Light" w:hAnsi="Rockwell Light"/>
+        </w:rPr>
+        <w:t>Found data at Globalcarbonatlas.org through 2016. Why doesn’t UN, World Bank, etc. have such recent data? What sources are used by this site and are they authoritative/trustworthy? Is this data co2 emissions or co2 equivalents for total emissions?</w:t>
+      </w:r>
+    </w:p>
+    <w:p>
+      <w:pPr>
+        <w:pStyle w:val="Normal"/>
         <w:rPr>
           <w:rFonts w:ascii="Rockwell Light" w:hAnsi="Rockwell Light"/>
         </w:rPr>
@@ -277,50 +256,226 @@
     </w:p>
     <w:p>
       <w:pPr>
-        <w:rPr>
-          <w:rFonts w:ascii="Rockwell Light" w:hAnsi="Rockwell Light"/>
-        </w:rPr>
-      </w:pPr>
-      <w:r>
-        <w:rPr>
-          <w:rFonts w:ascii="Rockwell Light" w:hAnsi="Rockwell Light"/>
-        </w:rPr>
-        <w:t xml:space="preserve">CSV? JSON? </w:t>
-      </w:r>
-      <w:r>
-        <w:rPr>
-          <w:rFonts w:ascii="Rockwell Light" w:hAnsi="Rockwell Light"/>
-        </w:rPr>
-        <w:t xml:space="preserve">For </w:t>
-      </w:r>
-      <w:r>
-        <w:rPr>
-          <w:rFonts w:ascii="Rockwell Light" w:hAnsi="Rockwell Light"/>
-        </w:rPr>
-        <w:t>emissions data.</w:t>
-      </w:r>
-    </w:p>
-    <w:p>
-      <w:pPr>
-        <w:rPr>
-          <w:rFonts w:ascii="Rockwell Light" w:hAnsi="Rockwell Light"/>
-        </w:rPr>
-      </w:pPr>
-      <w:r>
-        <w:rPr>
-          <w:rFonts w:ascii="Rockwell Light" w:hAnsi="Rockwell Light"/>
-        </w:rPr>
-        <w:t>Global Shapefile (What projection?)</w:t>
-      </w:r>
-      <w:r>
-        <w:rPr>
-          <w:rFonts w:ascii="Rockwell Light" w:hAnsi="Rockwell Light"/>
-        </w:rPr>
-        <w:t xml:space="preserve"> for national/administrative borders.</w:t>
-      </w:r>
-    </w:p>
-    <w:p>
-      <w:pPr>
+        <w:pStyle w:val="Normal"/>
+        <w:rPr>
+          <w:rFonts w:ascii="Rockwell Light" w:hAnsi="Rockwell Light"/>
+        </w:rPr>
+      </w:pPr>
+      <w:r>
+        <w:rPr>
+          <w:rFonts w:ascii="Rockwell Light" w:hAnsi="Rockwell Light"/>
+        </w:rPr>
+        <w:t>CSV? JSON? For emissions data.</w:t>
+      </w:r>
+    </w:p>
+    <w:p>
+      <w:pPr>
+        <w:pStyle w:val="Normal"/>
+        <w:rPr/>
+      </w:pPr>
+      <w:r>
+        <w:rPr>
+          <w:rFonts w:ascii="Rockwell Light" w:hAnsi="Rockwell Light"/>
+        </w:rPr>
+        <w:t>Global Shapefile (What projection?) for national/administrative borders.</w:t>
+      </w:r>
+    </w:p>
+    <w:p>
+      <w:pPr>
+        <w:pStyle w:val="Normal"/>
+        <w:rPr>
+          <w:rFonts w:ascii="Rockwell Light" w:hAnsi="Rockwell Light"/>
+        </w:rPr>
+      </w:pPr>
+      <w:r>
+        <w:rPr/>
+      </w:r>
+    </w:p>
+    <w:p>
+      <w:pPr>
+        <w:pStyle w:val="Normal"/>
+        <w:rPr>
+          <w:rFonts w:ascii="Rockwell Light" w:hAnsi="Rockwell Light"/>
+        </w:rPr>
+      </w:pPr>
+      <w:r>
+        <w:rPr/>
+      </w:r>
+    </w:p>
+    <w:p>
+      <w:pPr>
+        <w:pStyle w:val="Normal"/>
+        <w:rPr>
+          <w:rFonts w:ascii="Rockwell Light" w:hAnsi="Rockwell Light"/>
+        </w:rPr>
+      </w:pPr>
+      <w:r>
+        <w:rPr/>
+      </w:r>
+    </w:p>
+    <w:p>
+      <w:pPr>
+        <w:pStyle w:val="Normal"/>
+        <w:rPr/>
+      </w:pPr>
+      <w:r>
+        <w:rPr>
+          <w:rFonts w:ascii="Rockwell Light" w:hAnsi="Rockwell Light"/>
+        </w:rPr>
+        <w:t>Emissions Reduction Commitments Sources</w:t>
+      </w:r>
+    </w:p>
+    <w:p>
+      <w:pPr>
+        <w:pStyle w:val="Normal"/>
+        <w:rPr/>
+      </w:pPr>
+      <w:r>
+        <w:rPr>
+          <w:rFonts w:ascii="Rockwell Light" w:hAnsi="Rockwell Light"/>
+        </w:rPr>
+        <w:t>The Nationally Determined Commitments (NDC’s) are publicly available in PDF format at the UNFCCC’s website. Rather than read each of these, I used a summary of the NDC’s published by carbonbrief.org (</w:t>
+      </w:r>
+      <w:hyperlink r:id="rId2">
+        <w:r>
+          <w:rPr>
+            <w:rStyle w:val="InternetLink"/>
+            <w:rFonts w:ascii="Rockwell Light" w:hAnsi="Rockwell Light"/>
+          </w:rPr>
+          <w:t>https://docs.google.com/spreadsheets/d/1LtaBOv70pvXVPDgLUGtTKnSxofjfZy7jx06bTSaMaH4/pubhtml?gid=14385633&amp;single=true</w:t>
+        </w:r>
+      </w:hyperlink>
+      <w:r>
+        <w:rPr>
+          <w:rFonts w:ascii="Rockwell Light" w:hAnsi="Rockwell Light"/>
+        </w:rPr>
+        <w:t xml:space="preserve">). While it was in a spreadsheet format, it was not laid out in a way that made it possible to parse the relevant data – namely: Type of Commitment, Base Year, Target Year and Emission Reduction Goal. So, I took the relevant data and entered it into a new spreadsheet which was organized in a format which was suitable to the analytical tasks I plan to carry out. </w:t>
+      </w:r>
+    </w:p>
+    <w:p>
+      <w:pPr>
+        <w:pStyle w:val="Normal"/>
+        <w:rPr>
+          <w:rFonts w:ascii="Rockwell Light" w:hAnsi="Rockwell Light"/>
+        </w:rPr>
+      </w:pPr>
+      <w:r>
+        <w:rPr/>
+      </w:r>
+    </w:p>
+    <w:p>
+      <w:pPr>
+        <w:pStyle w:val="Normal"/>
+        <w:rPr>
+          <w:rFonts w:ascii="Rockwell Light" w:hAnsi="Rockwell Light"/>
+        </w:rPr>
+      </w:pPr>
+      <w:r>
+        <w:rPr/>
+      </w:r>
+    </w:p>
+    <w:p>
+      <w:pPr>
+        <w:pStyle w:val="Normal"/>
+        <w:rPr/>
+      </w:pPr>
+      <w:r>
+        <w:rPr>
+          <w:rFonts w:ascii="Rockwell Light" w:hAnsi="Rockwell Light"/>
+        </w:rPr>
+        <w:t>Emissions Data Sources</w:t>
+      </w:r>
+    </w:p>
+    <w:p>
+      <w:pPr>
+        <w:pStyle w:val="Normal"/>
+        <w:rPr/>
+      </w:pPr>
+      <w:r>
+        <w:rPr>
+          <w:rFonts w:ascii="Rockwell Light" w:hAnsi="Rockwell Light"/>
+        </w:rPr>
+        <w:t xml:space="preserve">First data set came from GlobalCarbon Atlas.org, which covers 1960-2016. This data was compiled from a number of sources, depending on the year. For this reason, the data may not be reliable, as the methods for determining co2 equivalent emissions are complex and divergent. </w:t>
+      </w:r>
+    </w:p>
+    <w:p>
+      <w:pPr>
+        <w:pStyle w:val="Normal"/>
+        <w:rPr/>
+      </w:pPr>
+      <w:r>
+        <w:rPr>
+          <w:rFonts w:ascii="Rockwell Light" w:hAnsi="Rockwell Light"/>
+        </w:rPr>
+        <w:t xml:space="preserve">The UNFCCC also maintains an online repository of National Inventory Reports (NIR). This data would likely be the most appropriate to use because it is the same source for the Nationally Determined Commitments (NDC’s). However, there are two issues. First of all, very few of the NIR’s contain data past 2014, which is before NDC’s were submitted. This means that an analysis of the progress made by each nation towards their emissions goals could not be made without supplementation of this dataset with another. Secondly, each nation submits its own reports individually for each year. This, coupled with the level of detail and complexity of presentation, makes extraction of the desired data a laborious task. </w:t>
+      </w:r>
+    </w:p>
+    <w:p>
+      <w:pPr>
+        <w:pStyle w:val="Normal"/>
+        <w:rPr/>
+      </w:pPr>
+      <w:r>
+        <w:rPr>
+          <w:rFonts w:ascii="Rockwell Light" w:hAnsi="Rockwell Light"/>
+        </w:rPr>
+        <w:t xml:space="preserve">However, the World Bank maintains a data portal that allows users to compile statistical data at the national level in a single spreadsheet. </w:t>
+      </w:r>
+      <w:r>
+        <w:rPr>
+          <w:rFonts w:ascii="Rockwell Light" w:hAnsi="Rockwell Light"/>
+        </w:rPr>
+        <w:t>The temporal scope, however, only extends to 2014. The source for the World Bank’s co2 emissions data is Oak Ridge Laboratory’s Carbon Data Information Analysis Center (CDIAC), which is the same source for GlobalCarbonAtlas.org.</w:t>
+      </w:r>
+    </w:p>
+    <w:p>
+      <w:pPr>
+        <w:pStyle w:val="Normal"/>
+        <w:rPr/>
+      </w:pPr>
+      <w:r>
+        <w:rPr>
+          <w:rFonts w:ascii="Rockwell Light" w:hAnsi="Rockwell Light"/>
+        </w:rPr>
+        <w:t>I also checked the CDIAC directly to see if more recently updated data was available. But, on the laboratory’s own site, more recent data is taken from the same sources which appeared in GloablCarbonAtlas.org. I therefor decided to use the GlobalCarbonAtlas.org dataset.</w:t>
+      </w:r>
+    </w:p>
+    <w:p>
+      <w:pPr>
+        <w:pStyle w:val="Normal"/>
+        <w:rPr>
+          <w:rFonts w:ascii="Rockwell Light" w:hAnsi="Rockwell Light"/>
+        </w:rPr>
+      </w:pPr>
+      <w:r>
+        <w:rPr/>
+      </w:r>
+    </w:p>
+    <w:p>
+      <w:pPr>
+        <w:pStyle w:val="Normal"/>
+        <w:rPr>
+          <w:rFonts w:ascii="Rockwell Light" w:hAnsi="Rockwell Light"/>
+        </w:rPr>
+      </w:pPr>
+      <w:r>
+        <w:rPr/>
+      </w:r>
+    </w:p>
+    <w:p>
+      <w:pPr>
+        <w:pStyle w:val="Normal"/>
+        <w:rPr>
+          <w:rFonts w:ascii="Rockwell Light" w:hAnsi="Rockwell Light"/>
+        </w:rPr>
+      </w:pPr>
+      <w:r>
+        <w:rPr/>
+      </w:r>
+    </w:p>
+    <w:p>
+      <w:pPr>
+        <w:pStyle w:val="Normal"/>
         <w:rPr>
           <w:rFonts w:ascii="Rockwell Light" w:hAnsi="Rockwell Light"/>
         </w:rPr>
@@ -334,6 +489,7 @@
     </w:p>
     <w:p>
       <w:pPr>
+        <w:pStyle w:val="Normal"/>
         <w:rPr>
           <w:rFonts w:ascii="Rockwell Light" w:hAnsi="Rockwell Light"/>
         </w:rPr>
@@ -347,6 +503,7 @@
     </w:p>
     <w:p>
       <w:pPr>
+        <w:pStyle w:val="Normal"/>
         <w:rPr>
           <w:rFonts w:ascii="Rockwell Light" w:hAnsi="Rockwell Light"/>
         </w:rPr>
@@ -360,41 +517,35 @@
     </w:p>
     <w:p>
       <w:pPr>
-        <w:rPr>
-          <w:rFonts w:ascii="Rockwell Light" w:hAnsi="Rockwell Light"/>
-        </w:rPr>
-      </w:pPr>
-      <w:proofErr w:type="spellStart"/>
-      <w:r>
-        <w:rPr>
-          <w:rFonts w:ascii="Rockwell Light" w:hAnsi="Rockwell Light"/>
-        </w:rPr>
-        <w:t>Github</w:t>
-      </w:r>
-      <w:proofErr w:type="spellEnd"/>
-      <w:r>
-        <w:rPr>
-          <w:rFonts w:ascii="Rockwell Light" w:hAnsi="Rockwell Light"/>
-        </w:rPr>
-        <w:t>? Open Science Framework? Google Drive? Dropbox?</w:t>
-      </w:r>
-    </w:p>
-    <w:p>
-      <w:pPr>
-        <w:rPr>
-          <w:rFonts w:ascii="Rockwell Light" w:hAnsi="Rockwell Light"/>
-        </w:rPr>
-      </w:pPr>
-      <w:r>
-        <w:rPr>
-          <w:rFonts w:ascii="Rockwell Light" w:hAnsi="Rockwell Light"/>
-        </w:rPr>
-        <w:lastRenderedPageBreak/>
+        <w:pStyle w:val="Normal"/>
+        <w:rPr>
+          <w:rFonts w:ascii="Rockwell Light" w:hAnsi="Rockwell Light"/>
+        </w:rPr>
+      </w:pPr>
+      <w:r>
+        <w:rPr>
+          <w:rFonts w:ascii="Rockwell Light" w:hAnsi="Rockwell Light"/>
+        </w:rPr>
+        <w:t>Github? Open Science Framework? Google Drive? Dropbox?</w:t>
+      </w:r>
+    </w:p>
+    <w:p>
+      <w:pPr>
+        <w:pStyle w:val="Normal"/>
+        <w:rPr>
+          <w:rFonts w:ascii="Rockwell Light" w:hAnsi="Rockwell Light"/>
+        </w:rPr>
+      </w:pPr>
+      <w:r>
+        <w:rPr>
+          <w:rFonts w:ascii="Rockwell Light" w:hAnsi="Rockwell Light"/>
+        </w:rPr>
         <w:t>- Look at Open Science Framework to backup data/project?</w:t>
       </w:r>
     </w:p>
     <w:p>
       <w:pPr>
+        <w:pStyle w:val="Normal"/>
         <w:rPr>
           <w:rFonts w:ascii="Rockwell Light" w:hAnsi="Rockwell Light"/>
         </w:rPr>
@@ -408,6 +559,7 @@
     </w:p>
     <w:p>
       <w:pPr>
+        <w:pStyle w:val="Normal"/>
         <w:rPr>
           <w:rFonts w:ascii="Rockwell Light" w:hAnsi="Rockwell Light"/>
         </w:rPr>
@@ -421,6 +573,7 @@
     </w:p>
     <w:p>
       <w:pPr>
+        <w:pStyle w:val="Normal"/>
         <w:rPr>
           <w:rFonts w:ascii="Rockwell Light" w:hAnsi="Rockwell Light"/>
         </w:rPr>
@@ -434,6 +587,7 @@
     </w:p>
     <w:p>
       <w:pPr>
+        <w:pStyle w:val="Normal"/>
         <w:rPr>
           <w:rFonts w:ascii="Rockwell Light" w:hAnsi="Rockwell Light"/>
         </w:rPr>
@@ -447,45 +601,47 @@
     </w:p>
     <w:p>
       <w:pPr>
-        <w:rPr>
-          <w:rFonts w:ascii="Rockwell Light" w:hAnsi="Rockwell Light"/>
-        </w:rPr>
-      </w:pPr>
-      <w:r>
-        <w:rPr>
-          <w:rFonts w:ascii="Rockwell Light" w:hAnsi="Rockwell Light"/>
-        </w:rPr>
-        <w:t>- What naming convention will you use</w:t>
-      </w:r>
-      <w:r>
-        <w:rPr>
-          <w:rFonts w:ascii="Rockwell Light" w:hAnsi="Rockwell Light"/>
-        </w:rPr>
-        <w:t xml:space="preserve"> for files</w:t>
-      </w:r>
-      <w:r>
-        <w:rPr>
-          <w:rFonts w:ascii="Rockwell Light" w:hAnsi="Rockwell Light"/>
-        </w:rPr>
-        <w:t>?</w:t>
-      </w:r>
-    </w:p>
-    <w:p>
-      <w:pPr>
-        <w:rPr>
-          <w:rFonts w:ascii="Rockwell Light" w:hAnsi="Rockwell Light"/>
-        </w:rPr>
-      </w:pPr>
-    </w:p>
-    <w:p>
-      <w:pPr>
-        <w:rPr>
-          <w:rFonts w:ascii="Rockwell Light" w:hAnsi="Rockwell Light"/>
-        </w:rPr>
-      </w:pPr>
-    </w:p>
-    <w:p>
-      <w:pPr>
+        <w:pStyle w:val="Normal"/>
+        <w:rPr>
+          <w:rFonts w:ascii="Rockwell Light" w:hAnsi="Rockwell Light"/>
+        </w:rPr>
+      </w:pPr>
+      <w:r>
+        <w:rPr>
+          <w:rFonts w:ascii="Rockwell Light" w:hAnsi="Rockwell Light"/>
+        </w:rPr>
+        <w:t>- What naming convention will you use for files?</w:t>
+      </w:r>
+    </w:p>
+    <w:p>
+      <w:pPr>
+        <w:pStyle w:val="Normal"/>
+        <w:rPr>
+          <w:rFonts w:ascii="Rockwell Light" w:hAnsi="Rockwell Light"/>
+        </w:rPr>
+      </w:pPr>
+      <w:r>
+        <w:rPr>
+          <w:rFonts w:ascii="Rockwell Light" w:hAnsi="Rockwell Light"/>
+        </w:rPr>
+      </w:r>
+    </w:p>
+    <w:p>
+      <w:pPr>
+        <w:pStyle w:val="Normal"/>
+        <w:rPr>
+          <w:rFonts w:ascii="Rockwell Light" w:hAnsi="Rockwell Light"/>
+        </w:rPr>
+      </w:pPr>
+      <w:r>
+        <w:rPr>
+          <w:rFonts w:ascii="Rockwell Light" w:hAnsi="Rockwell Light"/>
+        </w:rPr>
+      </w:r>
+    </w:p>
+    <w:p>
+      <w:pPr>
+        <w:pStyle w:val="Normal"/>
         <w:rPr>
           <w:rFonts w:ascii="Rockwell Light" w:hAnsi="Rockwell Light"/>
           <w:sz w:val="24"/>
@@ -505,6 +661,7 @@
     </w:p>
     <w:p>
       <w:pPr>
+        <w:pStyle w:val="Normal"/>
         <w:rPr>
           <w:rFonts w:ascii="Rockwell Light" w:hAnsi="Rockwell Light"/>
         </w:rPr>
@@ -518,6 +675,7 @@
     </w:p>
     <w:p>
       <w:pPr>
+        <w:pStyle w:val="Normal"/>
         <w:rPr>
           <w:rFonts w:ascii="Rockwell Light" w:hAnsi="Rockwell Light"/>
         </w:rPr>
@@ -531,6 +689,7 @@
     </w:p>
     <w:p>
       <w:pPr>
+        <w:pStyle w:val="Normal"/>
         <w:rPr>
           <w:rFonts w:ascii="Rockwell Light" w:hAnsi="Rockwell Light"/>
         </w:rPr>
@@ -544,69 +703,16 @@
     </w:p>
     <w:p>
       <w:pPr>
-        <w:rPr>
-          <w:rFonts w:ascii="Rockwell Light" w:hAnsi="Rockwell Light"/>
-        </w:rPr>
-      </w:pPr>
-      <w:r>
-        <w:rPr>
-          <w:rFonts w:ascii="Rockwell Light" w:hAnsi="Rockwell Light"/>
-        </w:rPr>
-        <w:t>- What type projection/GCS to use for output maps. Probably use equal area, so country size accurately can be related in a visual sense to emissions.</w:t>
-      </w:r>
-      <w:r>
-        <w:rPr>
-          <w:rFonts w:ascii="Rockwell Light" w:hAnsi="Rockwell Light"/>
-        </w:rPr>
-        <w:t xml:space="preserve"> [</w:t>
-      </w:r>
-      <w:proofErr w:type="gramStart"/>
-      <w:r>
-        <w:rPr>
-          <w:rFonts w:ascii="Rockwell Light" w:hAnsi="Rockwell Light"/>
-        </w:rPr>
-        <w:t>Hammer?,</w:t>
-      </w:r>
-      <w:proofErr w:type="gramEnd"/>
-      <w:r>
-        <w:rPr>
-          <w:rFonts w:ascii="Rockwell Light" w:hAnsi="Rockwell Light"/>
-        </w:rPr>
-        <w:t xml:space="preserve"> </w:t>
-      </w:r>
-      <w:proofErr w:type="spellStart"/>
-      <w:r>
-        <w:rPr>
-          <w:rFonts w:ascii="Rockwell Light" w:hAnsi="Rockwell Light"/>
-        </w:rPr>
-        <w:t>Mollweide</w:t>
-      </w:r>
-      <w:proofErr w:type="spellEnd"/>
-      <w:r>
-        <w:rPr>
-          <w:rFonts w:ascii="Rockwell Light" w:hAnsi="Rockwell Light"/>
-        </w:rPr>
-        <w:t xml:space="preserve">?, </w:t>
-      </w:r>
-      <w:r>
-        <w:rPr>
-          <w:rFonts w:ascii="Rockwell Light" w:hAnsi="Rockwell Light"/>
-        </w:rPr>
-        <w:t xml:space="preserve">Goode </w:t>
-      </w:r>
-      <w:proofErr w:type="spellStart"/>
-      <w:r>
-        <w:rPr>
-          <w:rFonts w:ascii="Rockwell Light" w:hAnsi="Rockwell Light"/>
-        </w:rPr>
-        <w:t>Homolosine</w:t>
-      </w:r>
-      <w:proofErr w:type="spellEnd"/>
-      <w:r>
-        <w:rPr>
-          <w:rFonts w:ascii="Rockwell Light" w:hAnsi="Rockwell Light"/>
-        </w:rPr>
-        <w:t xml:space="preserve">?, Cahill?, </w:t>
+        <w:pStyle w:val="Normal"/>
+        <w:rPr>
+          <w:rFonts w:ascii="Rockwell Light" w:hAnsi="Rockwell Light"/>
+        </w:rPr>
+      </w:pPr>
+      <w:r>
+        <w:rPr>
+          <w:rFonts w:ascii="Rockwell Light" w:hAnsi="Rockwell Light"/>
+        </w:rPr>
+        <w:t xml:space="preserve">- What type projection/GCS to use for output maps. Probably use equal area, so country size accurately can be related in a visual sense to emissions. [Hammer?, Mollweide?, Goode Homolosine?, Cahill?, </w:t>
       </w:r>
       <w:r>
         <w:rPr>
@@ -624,6 +730,7 @@
     </w:p>
     <w:p>
       <w:pPr>
+        <w:pStyle w:val="Normal"/>
         <w:rPr>
           <w:rFonts w:ascii="Rockwell Light" w:hAnsi="Rockwell Light"/>
         </w:rPr>
@@ -637,22 +744,36 @@
     </w:p>
     <w:p>
       <w:pPr>
+        <w:pStyle w:val="Normal"/>
         <w:rPr>
           <w:rFonts w:ascii="Rockwell Light" w:hAnsi="Rockwell Light"/>
         </w:rPr>
       </w:pPr>
       <w:bookmarkStart w:id="0" w:name="_GoBack"/>
-      <w:bookmarkEnd w:id="0"/>
-    </w:p>
-    <w:p>
-      <w:pPr>
-        <w:rPr>
-          <w:rFonts w:ascii="Rockwell Light" w:hAnsi="Rockwell Light"/>
-        </w:rPr>
-      </w:pPr>
-    </w:p>
-    <w:p>
-      <w:pPr>
+      <w:bookmarkStart w:id="1" w:name="_GoBack"/>
+      <w:bookmarkEnd w:id="1"/>
+      <w:r>
+        <w:rPr>
+          <w:rFonts w:ascii="Rockwell Light" w:hAnsi="Rockwell Light"/>
+        </w:rPr>
+      </w:r>
+    </w:p>
+    <w:p>
+      <w:pPr>
+        <w:pStyle w:val="Normal"/>
+        <w:rPr>
+          <w:rFonts w:ascii="Rockwell Light" w:hAnsi="Rockwell Light"/>
+        </w:rPr>
+      </w:pPr>
+      <w:r>
+        <w:rPr>
+          <w:rFonts w:ascii="Rockwell Light" w:hAnsi="Rockwell Light"/>
+        </w:rPr>
+      </w:r>
+    </w:p>
+    <w:p>
+      <w:pPr>
+        <w:pStyle w:val="Normal"/>
         <w:rPr>
           <w:rFonts w:ascii="Rockwell Light" w:hAnsi="Rockwell Light"/>
           <w:sz w:val="24"/>
@@ -731,9 +852,9 @@
           <w:ilvl w:val="0"/>
           <w:numId w:val="1"/>
         </w:numPr>
-        <w:rPr>
-          <w:rFonts w:ascii="Rockwell Light" w:hAnsi="Rockwell Light"/>
-        </w:rPr>
+        <w:spacing w:before="0" w:after="160"/>
+        <w:contextualSpacing/>
+        <w:rPr/>
       </w:pPr>
       <w:r>
         <w:rPr>
@@ -743,22 +864,22 @@
       </w:r>
     </w:p>
     <w:sectPr>
+      <w:type w:val="nextPage"/>
       <w:pgSz w:w="12240" w:h="15840"/>
-      <w:pgMar w:top="1440" w:right="1440" w:bottom="1440" w:left="1440" w:header="720" w:footer="720" w:gutter="0"/>
-      <w:cols w:space="720"/>
-      <w:docGrid w:linePitch="360"/>
+      <w:pgMar w:left="1440" w:right="1440" w:header="0" w:top="1440" w:footer="0" w:bottom="1440" w:gutter="0"/>
+      <w:pgNumType w:fmt="decimal"/>
+      <w:formProt w:val="false"/>
+      <w:textDirection w:val="lrTb"/>
+      <w:docGrid w:type="default" w:linePitch="360" w:charSpace="4096"/>
     </w:sectPr>
   </w:body>
 </w:document>
 </file>
 
 <file path=word/numbering.xml><?xml version="1.0" encoding="utf-8"?>
-<w:numbering xmlns:wpc="http://schemas.microsoft.com/office/word/2010/wordprocessingCanvas" xmlns:cx="http://schemas.microsoft.com/office/drawing/2014/chartex" xmlns:cx1="http://schemas.microsoft.com/office/drawing/2015/9/8/chartex" xmlns:cx2="http://schemas.microsoft.com/office/drawing/2015/10/21/chartex" xmlns:cx3="http://schemas.microsoft.com/office/drawing/2016/5/9/chartex" xmlns:cx4="http://schemas.microsoft.com/office/drawing/2016/5/10/chartex" xmlns:cx5="http://schemas.microsoft.com/office/drawing/2016/5/11/chartex" xmlns:cx6="http://schemas.microsoft.com/office/drawing/2016/5/12/chartex" xmlns:cx7="http://schemas.microsoft.com/office/drawing/2016/5/13/chartex" xmlns:cx8="http://schemas.microsoft.com/office/drawing/2016/5/14/chartex" xmlns:mc="http://schemas.openxmlformats.org/markup-compatibility/2006" xmlns:aink="http://schemas.microsoft.com/office/drawing/2016/ink" xmlns:am3d="http://schemas.microsoft.com/office/drawing/2017/model3d" xmlns:o="urn:schemas-microsoft-com:office:office" xmlns:r="http://schemas.openxmlformats.org/officeDocument/2006/relationships" xmlns:m="http://schemas.openxmlformats.org/officeDocument/2006/math" xmlns:v="urn:schemas-microsoft-com:vml" xmlns:wp14="http://schemas.microsoft.com/office/word/2010/wordprocessingDrawing" xmlns:wp="http://schemas.openxmlformats.org/drawingml/2006/wordprocessingDrawing" xmlns:w10="urn:schemas-microsoft-com:office:word" xmlns:w="http://schemas.openxmlformats.org/wordprocessingml/2006/main" xmlns:w14="http://schemas.microsoft.com/office/word/2010/wordml" xmlns:w15="http://schemas.microsoft.com/office/word/2012/wordml" xmlns:w16cid="http://schemas.microsoft.com/office/word/2016/wordml/cid" xmlns:w16se="http://schemas.microsoft.com/office/word/2015/wordml/symex" xmlns:wpg="http://schemas.microsoft.com/office/word/2010/wordprocessingGroup" xmlns:wpi="http://schemas.microsoft.com/office/word/2010/wordprocessingInk" xmlns:wne="http://schemas.microsoft.com/office/word/2006/wordml" xmlns:wps="http://schemas.microsoft.com/office/word/2010/wordprocessingShape" mc:Ignorable="w14 w15 w16se w16cid wp14">
-  <w:abstractNum w:abstractNumId="0" w15:restartNumberingAfterBreak="0">
-    <w:nsid w:val="13E0301D"/>
-    <w:multiLevelType w:val="hybridMultilevel"/>
-    <w:tmpl w:val="7ABCF128"/>
-    <w:lvl w:ilvl="0" w:tplc="66CE81C2">
+<w:numbering xmlns:w="http://schemas.openxmlformats.org/wordprocessingml/2006/main" xmlns:o="urn:schemas-microsoft-com:office:office" xmlns:r="http://schemas.openxmlformats.org/officeDocument/2006/relationships" xmlns:v="urn:schemas-microsoft-com:vml">
+  <w:abstractNum w:abstractNumId="1">
+    <w:lvl w:ilvl="0">
       <w:start w:val="1"/>
       <w:numFmt w:val="decimal"/>
       <w:lvlText w:val="%1.)"/>
@@ -766,11 +887,8 @@
       <w:pPr>
         <w:ind w:left="720" w:hanging="360"/>
       </w:pPr>
-      <w:rPr>
-        <w:rFonts w:hint="default"/>
-      </w:rPr>
     </w:lvl>
-    <w:lvl w:ilvl="1" w:tplc="04090019" w:tentative="1">
+    <w:lvl w:ilvl="1">
       <w:start w:val="1"/>
       <w:numFmt w:val="lowerLetter"/>
       <w:lvlText w:val="%2."/>
@@ -779,7 +897,7 @@
         <w:ind w:left="1440" w:hanging="360"/>
       </w:pPr>
     </w:lvl>
-    <w:lvl w:ilvl="2" w:tplc="0409001B" w:tentative="1">
+    <w:lvl w:ilvl="2">
       <w:start w:val="1"/>
       <w:numFmt w:val="lowerRoman"/>
       <w:lvlText w:val="%3."/>
@@ -788,7 +906,7 @@
         <w:ind w:left="2160" w:hanging="180"/>
       </w:pPr>
     </w:lvl>
-    <w:lvl w:ilvl="3" w:tplc="0409000F" w:tentative="1">
+    <w:lvl w:ilvl="3">
       <w:start w:val="1"/>
       <w:numFmt w:val="decimal"/>
       <w:lvlText w:val="%4."/>
@@ -797,7 +915,7 @@
         <w:ind w:left="2880" w:hanging="360"/>
       </w:pPr>
     </w:lvl>
-    <w:lvl w:ilvl="4" w:tplc="04090019" w:tentative="1">
+    <w:lvl w:ilvl="4">
       <w:start w:val="1"/>
       <w:numFmt w:val="lowerLetter"/>
       <w:lvlText w:val="%5."/>
@@ -806,7 +924,7 @@
         <w:ind w:left="3600" w:hanging="360"/>
       </w:pPr>
     </w:lvl>
-    <w:lvl w:ilvl="5" w:tplc="0409001B" w:tentative="1">
+    <w:lvl w:ilvl="5">
       <w:start w:val="1"/>
       <w:numFmt w:val="lowerRoman"/>
       <w:lvlText w:val="%6."/>
@@ -815,7 +933,7 @@
         <w:ind w:left="4320" w:hanging="180"/>
       </w:pPr>
     </w:lvl>
-    <w:lvl w:ilvl="6" w:tplc="0409000F" w:tentative="1">
+    <w:lvl w:ilvl="6">
       <w:start w:val="1"/>
       <w:numFmt w:val="decimal"/>
       <w:lvlText w:val="%7."/>
@@ -824,7 +942,7 @@
         <w:ind w:left="5040" w:hanging="360"/>
       </w:pPr>
     </w:lvl>
-    <w:lvl w:ilvl="7" w:tplc="04090019" w:tentative="1">
+    <w:lvl w:ilvl="7">
       <w:start w:val="1"/>
       <w:numFmt w:val="lowerLetter"/>
       <w:lvlText w:val="%8."/>
@@ -833,7 +951,7 @@
         <w:ind w:left="5760" w:hanging="360"/>
       </w:pPr>
     </w:lvl>
-    <w:lvl w:ilvl="8" w:tplc="0409001B" w:tentative="1">
+    <w:lvl w:ilvl="8">
       <w:start w:val="1"/>
       <w:numFmt w:val="lowerRoman"/>
       <w:lvlText w:val="%9."/>
@@ -843,40 +961,133 @@
       </w:pPr>
     </w:lvl>
   </w:abstractNum>
+  <w:abstractNum w:abstractNumId="2">
+    <w:lvl w:ilvl="0">
+      <w:start w:val="1"/>
+      <w:numFmt w:val="none"/>
+      <w:suff w:val="nothing"/>
+      <w:lvlText w:val=""/>
+      <w:lvlJc w:val="left"/>
+      <w:pPr>
+        <w:ind w:left="0" w:hanging="0"/>
+      </w:pPr>
+    </w:lvl>
+    <w:lvl w:ilvl="1">
+      <w:start w:val="1"/>
+      <w:numFmt w:val="none"/>
+      <w:suff w:val="nothing"/>
+      <w:lvlText w:val=""/>
+      <w:lvlJc w:val="left"/>
+      <w:pPr>
+        <w:ind w:left="0" w:hanging="0"/>
+      </w:pPr>
+    </w:lvl>
+    <w:lvl w:ilvl="2">
+      <w:start w:val="1"/>
+      <w:numFmt w:val="none"/>
+      <w:suff w:val="nothing"/>
+      <w:lvlText w:val=""/>
+      <w:lvlJc w:val="left"/>
+      <w:pPr>
+        <w:ind w:left="0" w:hanging="0"/>
+      </w:pPr>
+    </w:lvl>
+    <w:lvl w:ilvl="3">
+      <w:start w:val="1"/>
+      <w:numFmt w:val="none"/>
+      <w:suff w:val="nothing"/>
+      <w:lvlText w:val=""/>
+      <w:lvlJc w:val="left"/>
+      <w:pPr>
+        <w:ind w:left="0" w:hanging="0"/>
+      </w:pPr>
+    </w:lvl>
+    <w:lvl w:ilvl="4">
+      <w:start w:val="1"/>
+      <w:numFmt w:val="none"/>
+      <w:suff w:val="nothing"/>
+      <w:lvlText w:val=""/>
+      <w:lvlJc w:val="left"/>
+      <w:pPr>
+        <w:ind w:left="0" w:hanging="0"/>
+      </w:pPr>
+    </w:lvl>
+    <w:lvl w:ilvl="5">
+      <w:start w:val="1"/>
+      <w:numFmt w:val="none"/>
+      <w:suff w:val="nothing"/>
+      <w:lvlText w:val=""/>
+      <w:lvlJc w:val="left"/>
+      <w:pPr>
+        <w:ind w:left="0" w:hanging="0"/>
+      </w:pPr>
+    </w:lvl>
+    <w:lvl w:ilvl="6">
+      <w:start w:val="1"/>
+      <w:numFmt w:val="none"/>
+      <w:suff w:val="nothing"/>
+      <w:lvlText w:val=""/>
+      <w:lvlJc w:val="left"/>
+      <w:pPr>
+        <w:ind w:left="0" w:hanging="0"/>
+      </w:pPr>
+    </w:lvl>
+    <w:lvl w:ilvl="7">
+      <w:start w:val="1"/>
+      <w:numFmt w:val="none"/>
+      <w:suff w:val="nothing"/>
+      <w:lvlText w:val=""/>
+      <w:lvlJc w:val="left"/>
+      <w:pPr>
+        <w:ind w:left="0" w:hanging="0"/>
+      </w:pPr>
+    </w:lvl>
+    <w:lvl w:ilvl="8">
+      <w:start w:val="1"/>
+      <w:numFmt w:val="none"/>
+      <w:suff w:val="nothing"/>
+      <w:lvlText w:val=""/>
+      <w:lvlJc w:val="left"/>
+      <w:pPr>
+        <w:ind w:left="0" w:hanging="0"/>
+      </w:pPr>
+    </w:lvl>
+  </w:abstractNum>
   <w:num w:numId="1">
-    <w:abstractNumId w:val="0"/>
+    <w:abstractNumId w:val="1"/>
+  </w:num>
+  <w:num w:numId="2">
+    <w:abstractNumId w:val="2"/>
   </w:num>
 </w:numbering>
 </file>
 
 <file path=word/styles.xml><?xml version="1.0" encoding="utf-8"?>
-<w:styles xmlns:mc="http://schemas.openxmlformats.org/markup-compatibility/2006" xmlns:r="http://schemas.openxmlformats.org/officeDocument/2006/relationships" xmlns:w="http://schemas.openxmlformats.org/wordprocessingml/2006/main" xmlns:w14="http://schemas.microsoft.com/office/word/2010/wordml" xmlns:w15="http://schemas.microsoft.com/office/word/2012/wordml" xmlns:w16cid="http://schemas.microsoft.com/office/word/2016/wordml/cid" xmlns:w16se="http://schemas.microsoft.com/office/word/2015/wordml/symex" mc:Ignorable="w14 w15 w16se w16cid">
+<w:styles xmlns:w="http://schemas.openxmlformats.org/wordprocessingml/2006/main" xmlns:w14="http://schemas.microsoft.com/office/word/2010/wordml" xmlns:mc="http://schemas.openxmlformats.org/markup-compatibility/2006" mc:Ignorable="w14">
   <w:docDefaults>
     <w:rPrDefault>
       <w:rPr>
-        <w:rFonts w:asciiTheme="minorHAnsi" w:eastAsiaTheme="minorHAnsi" w:hAnsiTheme="minorHAnsi" w:cstheme="minorBidi"/>
+        <w:rFonts w:ascii="Calibri" w:hAnsi="Calibri" w:eastAsia="Calibri" w:cs="" w:asciiTheme="minorHAnsi" w:cstheme="minorBidi" w:eastAsiaTheme="minorHAnsi" w:hAnsiTheme="minorHAnsi"/>
         <w:sz w:val="22"/>
         <w:szCs w:val="22"/>
         <w:lang w:val="en-US" w:eastAsia="en-US" w:bidi="ar-SA"/>
       </w:rPr>
     </w:rPrDefault>
     <w:pPrDefault>
-      <w:pPr>
-        <w:spacing w:after="160" w:line="259" w:lineRule="auto"/>
-      </w:pPr>
+      <w:pPr/>
     </w:pPrDefault>
   </w:docDefaults>
   <w:latentStyles w:defLockedState="0" w:defUIPriority="99" w:defSemiHidden="0" w:defUnhideWhenUsed="0" w:defQFormat="0" w:count="375">
     <w:lsdException w:name="Normal" w:uiPriority="0" w:qFormat="1"/>
     <w:lsdException w:name="heading 1" w:uiPriority="9" w:qFormat="1"/>
-    <w:lsdException w:name="heading 2" w:semiHidden="1" w:uiPriority="9" w:unhideWhenUsed="1" w:qFormat="1"/>
-    <w:lsdException w:name="heading 3" w:semiHidden="1" w:uiPriority="9" w:unhideWhenUsed="1" w:qFormat="1"/>
-    <w:lsdException w:name="heading 4" w:semiHidden="1" w:uiPriority="9" w:unhideWhenUsed="1" w:qFormat="1"/>
-    <w:lsdException w:name="heading 5" w:semiHidden="1" w:uiPriority="9" w:unhideWhenUsed="1" w:qFormat="1"/>
-    <w:lsdException w:name="heading 6" w:semiHidden="1" w:uiPriority="9" w:unhideWhenUsed="1" w:qFormat="1"/>
-    <w:lsdException w:name="heading 7" w:semiHidden="1" w:uiPriority="9" w:unhideWhenUsed="1" w:qFormat="1"/>
-    <w:lsdException w:name="heading 8" w:semiHidden="1" w:uiPriority="9" w:unhideWhenUsed="1" w:qFormat="1"/>
-    <w:lsdException w:name="heading 9" w:semiHidden="1" w:uiPriority="9" w:unhideWhenUsed="1" w:qFormat="1"/>
+    <w:lsdException w:name="heading 2" w:uiPriority="9" w:semiHidden="1" w:unhideWhenUsed="1" w:qFormat="1"/>
+    <w:lsdException w:name="heading 3" w:uiPriority="9" w:semiHidden="1" w:unhideWhenUsed="1" w:qFormat="1"/>
+    <w:lsdException w:name="heading 4" w:uiPriority="9" w:semiHidden="1" w:unhideWhenUsed="1" w:qFormat="1"/>
+    <w:lsdException w:name="heading 5" w:uiPriority="9" w:semiHidden="1" w:unhideWhenUsed="1" w:qFormat="1"/>
+    <w:lsdException w:name="heading 6" w:uiPriority="9" w:semiHidden="1" w:unhideWhenUsed="1" w:qFormat="1"/>
+    <w:lsdException w:name="heading 7" w:uiPriority="9" w:semiHidden="1" w:unhideWhenUsed="1" w:qFormat="1"/>
+    <w:lsdException w:name="heading 8" w:uiPriority="9" w:semiHidden="1" w:unhideWhenUsed="1" w:qFormat="1"/>
+    <w:lsdException w:name="heading 9" w:uiPriority="9" w:semiHidden="1" w:unhideWhenUsed="1" w:qFormat="1"/>
     <w:lsdException w:name="index 1" w:semiHidden="1" w:unhideWhenUsed="1"/>
     <w:lsdException w:name="index 2" w:semiHidden="1" w:unhideWhenUsed="1"/>
     <w:lsdException w:name="index 3" w:semiHidden="1" w:unhideWhenUsed="1"/>
@@ -886,22 +1097,22 @@
     <w:lsdException w:name="index 7" w:semiHidden="1" w:unhideWhenUsed="1"/>
     <w:lsdException w:name="index 8" w:semiHidden="1" w:unhideWhenUsed="1"/>
     <w:lsdException w:name="index 9" w:semiHidden="1" w:unhideWhenUsed="1"/>
-    <w:lsdException w:name="toc 1" w:semiHidden="1" w:uiPriority="39" w:unhideWhenUsed="1"/>
-    <w:lsdException w:name="toc 2" w:semiHidden="1" w:uiPriority="39" w:unhideWhenUsed="1"/>
-    <w:lsdException w:name="toc 3" w:semiHidden="1" w:uiPriority="39" w:unhideWhenUsed="1"/>
-    <w:lsdException w:name="toc 4" w:semiHidden="1" w:uiPriority="39" w:unhideWhenUsed="1"/>
-    <w:lsdException w:name="toc 5" w:semiHidden="1" w:uiPriority="39" w:unhideWhenUsed="1"/>
-    <w:lsdException w:name="toc 6" w:semiHidden="1" w:uiPriority="39" w:unhideWhenUsed="1"/>
-    <w:lsdException w:name="toc 7" w:semiHidden="1" w:uiPriority="39" w:unhideWhenUsed="1"/>
-    <w:lsdException w:name="toc 8" w:semiHidden="1" w:uiPriority="39" w:unhideWhenUsed="1"/>
-    <w:lsdException w:name="toc 9" w:semiHidden="1" w:uiPriority="39" w:unhideWhenUsed="1"/>
+    <w:lsdException w:name="toc 1" w:uiPriority="39" w:semiHidden="1" w:unhideWhenUsed="1"/>
+    <w:lsdException w:name="toc 2" w:uiPriority="39" w:semiHidden="1" w:unhideWhenUsed="1"/>
+    <w:lsdException w:name="toc 3" w:uiPriority="39" w:semiHidden="1" w:unhideWhenUsed="1"/>
+    <w:lsdException w:name="toc 4" w:uiPriority="39" w:semiHidden="1" w:unhideWhenUsed="1"/>
+    <w:lsdException w:name="toc 5" w:uiPriority="39" w:semiHidden="1" w:unhideWhenUsed="1"/>
+    <w:lsdException w:name="toc 6" w:uiPriority="39" w:semiHidden="1" w:unhideWhenUsed="1"/>
+    <w:lsdException w:name="toc 7" w:uiPriority="39" w:semiHidden="1" w:unhideWhenUsed="1"/>
+    <w:lsdException w:name="toc 8" w:uiPriority="39" w:semiHidden="1" w:unhideWhenUsed="1"/>
+    <w:lsdException w:name="toc 9" w:uiPriority="39" w:semiHidden="1" w:unhideWhenUsed="1"/>
     <w:lsdException w:name="Normal Indent" w:semiHidden="1" w:unhideWhenUsed="1"/>
     <w:lsdException w:name="footnote text" w:semiHidden="1" w:unhideWhenUsed="1"/>
     <w:lsdException w:name="annotation text" w:semiHidden="1" w:unhideWhenUsed="1"/>
     <w:lsdException w:name="header" w:semiHidden="1" w:unhideWhenUsed="1"/>
     <w:lsdException w:name="footer" w:semiHidden="1" w:unhideWhenUsed="1"/>
     <w:lsdException w:name="index heading" w:semiHidden="1" w:unhideWhenUsed="1"/>
-    <w:lsdException w:name="caption" w:semiHidden="1" w:uiPriority="35" w:unhideWhenUsed="1" w:qFormat="1"/>
+    <w:lsdException w:name="caption" w:uiPriority="35" w:semiHidden="1" w:unhideWhenUsed="1" w:qFormat="1"/>
     <w:lsdException w:name="table of figures" w:semiHidden="1" w:unhideWhenUsed="1"/>
     <w:lsdException w:name="envelope address" w:semiHidden="1" w:unhideWhenUsed="1"/>
     <w:lsdException w:name="envelope return" w:semiHidden="1" w:unhideWhenUsed="1"/>
@@ -932,7 +1143,7 @@
     <w:lsdException w:name="Title" w:uiPriority="10" w:qFormat="1"/>
     <w:lsdException w:name="Closing" w:semiHidden="1" w:unhideWhenUsed="1"/>
     <w:lsdException w:name="Signature" w:semiHidden="1" w:unhideWhenUsed="1"/>
-    <w:lsdException w:name="Default Paragraph Font" w:semiHidden="1" w:uiPriority="1" w:unhideWhenUsed="1"/>
+    <w:lsdException w:name="Default Paragraph Font" w:uiPriority="1" w:semiHidden="1" w:unhideWhenUsed="1"/>
     <w:lsdException w:name="Body Text" w:semiHidden="1" w:unhideWhenUsed="1"/>
     <w:lsdException w:name="Body Text Indent" w:semiHidden="1" w:unhideWhenUsed="1"/>
     <w:lsdException w:name="List Continue" w:semiHidden="1" w:unhideWhenUsed="1"/>
@@ -1132,8 +1343,8 @@
     <w:lsdException w:name="Subtle Reference" w:uiPriority="31" w:qFormat="1"/>
     <w:lsdException w:name="Intense Reference" w:uiPriority="32" w:qFormat="1"/>
     <w:lsdException w:name="Book Title" w:uiPriority="33" w:qFormat="1"/>
-    <w:lsdException w:name="Bibliography" w:semiHidden="1" w:uiPriority="37" w:unhideWhenUsed="1"/>
-    <w:lsdException w:name="TOC Heading" w:semiHidden="1" w:uiPriority="39" w:unhideWhenUsed="1" w:qFormat="1"/>
+    <w:lsdException w:name="Bibliography" w:uiPriority="37" w:semiHidden="1" w:unhideWhenUsed="1"/>
+    <w:lsdException w:name="TOC Heading" w:uiPriority="39" w:semiHidden="1" w:unhideWhenUsed="1" w:qFormat="1"/>
     <w:lsdException w:name="Plain Table 1" w:uiPriority="41"/>
     <w:lsdException w:name="Plain Table 2" w:uiPriority="42"/>
     <w:lsdException w:name="Plain Table 3" w:uiPriority="43"/>
@@ -1243,15 +1454,117 @@
     <w:lsdException w:name="Hashtag" w:semiHidden="1" w:unhideWhenUsed="1"/>
     <w:lsdException w:name="Unresolved Mention" w:semiHidden="1" w:unhideWhenUsed="1"/>
   </w:latentStyles>
-  <w:style w:type="paragraph" w:default="1" w:styleId="Normal">
+  <w:style w:type="paragraph" w:styleId="Normal" w:default="1">
     <w:name w:val="Normal"/>
     <w:qFormat/>
+    <w:pPr>
+      <w:widowControl/>
+      <w:bidi w:val="0"/>
+      <w:spacing w:lineRule="auto" w:line="259" w:before="0" w:after="160"/>
+      <w:jc w:val="left"/>
+    </w:pPr>
+    <w:rPr>
+      <w:rFonts w:ascii="Calibri" w:hAnsi="Calibri" w:eastAsia="Calibri" w:cs="" w:asciiTheme="minorHAnsi" w:cstheme="minorBidi" w:eastAsiaTheme="minorHAnsi" w:hAnsiTheme="minorHAnsi"/>
+      <w:color w:val="auto"/>
+      <w:kern w:val="0"/>
+      <w:sz w:val="22"/>
+      <w:szCs w:val="22"/>
+      <w:lang w:val="en-US" w:eastAsia="en-US" w:bidi="ar-SA"/>
+    </w:rPr>
   </w:style>
-  <w:style w:type="character" w:default="1" w:styleId="DefaultParagraphFont">
+  <w:style w:type="character" w:styleId="DefaultParagraphFont" w:default="1">
     <w:name w:val="Default Paragraph Font"/>
     <w:uiPriority w:val="1"/>
     <w:semiHidden/>
     <w:unhideWhenUsed/>
+    <w:qFormat/>
+    <w:rPr/>
+  </w:style>
+  <w:style w:type="character" w:styleId="InternetLink">
+    <w:name w:val="Internet Link"/>
+    <w:rPr>
+      <w:color w:val="000080"/>
+      <w:u w:val="single"/>
+      <w:lang w:val="zxx" w:eastAsia="zxx" w:bidi="zxx"/>
+    </w:rPr>
+  </w:style>
+  <w:style w:type="paragraph" w:styleId="Heading">
+    <w:name w:val="Heading"/>
+    <w:basedOn w:val="Normal"/>
+    <w:next w:val="TextBody"/>
+    <w:qFormat/>
+    <w:pPr>
+      <w:keepNext w:val="true"/>
+      <w:spacing w:before="240" w:after="120"/>
+    </w:pPr>
+    <w:rPr>
+      <w:rFonts w:ascii="Liberation Sans" w:hAnsi="Liberation Sans" w:eastAsia="Droid Sans Fallback" w:cs="Droid Sans Devanagari"/>
+      <w:sz w:val="28"/>
+      <w:szCs w:val="28"/>
+    </w:rPr>
+  </w:style>
+  <w:style w:type="paragraph" w:styleId="TextBody">
+    <w:name w:val="Body Text"/>
+    <w:basedOn w:val="Normal"/>
+    <w:pPr>
+      <w:spacing w:lineRule="auto" w:line="288" w:before="0" w:after="140"/>
+    </w:pPr>
+    <w:rPr/>
+  </w:style>
+  <w:style w:type="paragraph" w:styleId="List">
+    <w:name w:val="List"/>
+    <w:basedOn w:val="TextBody"/>
+    <w:pPr/>
+    <w:rPr>
+      <w:rFonts w:cs="Droid Sans Devanagari"/>
+    </w:rPr>
+  </w:style>
+  <w:style w:type="paragraph" w:styleId="Caption">
+    <w:name w:val="Caption"/>
+    <w:basedOn w:val="Normal"/>
+    <w:qFormat/>
+    <w:pPr>
+      <w:suppressLineNumbers/>
+      <w:spacing w:before="120" w:after="120"/>
+    </w:pPr>
+    <w:rPr>
+      <w:rFonts w:cs="Droid Sans Devanagari"/>
+      <w:i/>
+      <w:iCs/>
+      <w:sz w:val="24"/>
+      <w:szCs w:val="24"/>
+    </w:rPr>
+  </w:style>
+  <w:style w:type="paragraph" w:styleId="Index">
+    <w:name w:val="Index"/>
+    <w:basedOn w:val="Normal"/>
+    <w:qFormat/>
+    <w:pPr>
+      <w:suppressLineNumbers/>
+    </w:pPr>
+    <w:rPr>
+      <w:rFonts w:cs="Droid Sans Devanagari"/>
+    </w:rPr>
+  </w:style>
+  <w:style w:type="paragraph" w:styleId="ListParagraph">
+    <w:name w:val="List Paragraph"/>
+    <w:basedOn w:val="Normal"/>
+    <w:uiPriority w:val="34"/>
+    <w:qFormat/>
+    <w:rsid w:val="00816c03"/>
+    <w:pPr>
+      <w:spacing w:before="0" w:after="160"/>
+      <w:ind w:left="720" w:hanging="0"/>
+      <w:contextualSpacing/>
+    </w:pPr>
+    <w:rPr/>
+  </w:style>
+  <w:style w:type="numbering" w:styleId="NoList" w:default="1">
+    <w:name w:val="No List"/>
+    <w:uiPriority w:val="99"/>
+    <w:semiHidden/>
+    <w:unhideWhenUsed/>
+    <w:qFormat/>
   </w:style>
   <w:style w:type="table" w:default="1" w:styleId="TableNormal">
     <w:name w:val="Normal Table"/>
@@ -1267,23 +1580,6 @@
         <w:right w:w="108" w:type="dxa"/>
       </w:tblCellMar>
     </w:tblPr>
-  </w:style>
-  <w:style w:type="numbering" w:default="1" w:styleId="NoList">
-    <w:name w:val="No List"/>
-    <w:uiPriority w:val="99"/>
-    <w:semiHidden/>
-    <w:unhideWhenUsed/>
-  </w:style>
-  <w:style w:type="paragraph" w:styleId="ListParagraph">
-    <w:name w:val="List Paragraph"/>
-    <w:basedOn w:val="Normal"/>
-    <w:uiPriority w:val="34"/>
-    <w:qFormat/>
-    <w:rsid w:val="00816C03"/>
-    <w:pPr>
-      <w:ind w:left="720"/>
-      <w:contextualSpacing/>
-    </w:pPr>
   </w:style>
 </w:styles>
 </file>

</xml_diff>